<commit_message>
turisme og storbyferier igen
</commit_message>
<xml_diff>
--- a/Turister/Fra turisme til storbyferier_2.docx
+++ b/Turister/Fra turisme til storbyferier_2.docx
@@ -1,6 +1,6 @@
 
 <file path=word/document.xml><?xml version="1.0" encoding="utf-8"?>
-<w:document xmlns:wpc="http://schemas.microsoft.com/office/word/2010/wordprocessingCanvas" xmlns:mo="http://schemas.microsoft.com/office/mac/office/2008/main" xmlns:mc="http://schemas.openxmlformats.org/markup-compatibility/2006" xmlns:mv="urn:schemas-microsoft-com:mac:vml" xmlns:o="urn:schemas-microsoft-com:office:office" xmlns:r="http://schemas.openxmlformats.org/officeDocument/2006/relationships" xmlns:m="http://schemas.openxmlformats.org/officeDocument/2006/math" xmlns:v="urn:schemas-microsoft-com:vml" xmlns:wp14="http://schemas.microsoft.com/office/word/2010/wordprocessingDrawing" xmlns:wp="http://schemas.openxmlformats.org/drawingml/2006/wordprocessingDrawing" xmlns:w10="urn:schemas-microsoft-com:office:word" xmlns:w="http://schemas.openxmlformats.org/wordprocessingml/2006/main" xmlns:w14="http://schemas.microsoft.com/office/word/2010/wordml" xmlns:wpg="http://schemas.microsoft.com/office/word/2010/wordprocessingGroup" xmlns:wpi="http://schemas.microsoft.com/office/word/2010/wordprocessingInk" xmlns:wne="http://schemas.microsoft.com/office/word/2006/wordml" xmlns:wps="http://schemas.microsoft.com/office/word/2010/wordprocessingShape" mc:Ignorable="w14 wp14">
+<w:document xmlns:wpc="http://schemas.microsoft.com/office/word/2010/wordprocessingCanvas" xmlns:mc="http://schemas.openxmlformats.org/markup-compatibility/2006" xmlns:o="urn:schemas-microsoft-com:office:office" xmlns:r="http://schemas.openxmlformats.org/officeDocument/2006/relationships" xmlns:m="http://schemas.openxmlformats.org/officeDocument/2006/math" xmlns:v="urn:schemas-microsoft-com:vml" xmlns:wp14="http://schemas.microsoft.com/office/word/2010/wordprocessingDrawing" xmlns:wp="http://schemas.openxmlformats.org/drawingml/2006/wordprocessingDrawing" xmlns:w10="urn:schemas-microsoft-com:office:word" xmlns:w="http://schemas.openxmlformats.org/wordprocessingml/2006/main" xmlns:w14="http://schemas.microsoft.com/office/word/2010/wordml" xmlns:wpg="http://schemas.microsoft.com/office/word/2010/wordprocessingGroup" xmlns:wpi="http://schemas.microsoft.com/office/word/2010/wordprocessingInk" xmlns:wne="http://schemas.microsoft.com/office/word/2006/wordml" xmlns:wps="http://schemas.microsoft.com/office/word/2010/wordprocessingShape" mc:Ignorable="w14 wp14">
   <w:body>
     <w:p>
       <w:pPr>
@@ -41,88 +41,18 @@
           <w:sz w:val="24"/>
           <w:lang w:val="da-DK"/>
         </w:rPr>
-        <w:t xml:space="preserve">Der findes forskellige typer turister, som beskrevet i </w:t>
-      </w:r>
-      <w:r>
-        <w:rPr>
-          <w:rFonts w:ascii="Times New Roman" w:hAnsi="Times New Roman"/>
-          <w:sz w:val="24"/>
-          <w:lang w:val="da-DK"/>
-        </w:rPr>
-        <w:t>interessent</w:t>
-      </w:r>
-      <w:r>
-        <w:rPr>
-          <w:rFonts w:ascii="Times New Roman" w:hAnsi="Times New Roman"/>
-          <w:sz w:val="24"/>
-          <w:lang w:val="da-DK"/>
-        </w:rPr>
-        <w:t>analyse</w:t>
-      </w:r>
-      <w:r>
-        <w:rPr>
-          <w:rFonts w:ascii="Times New Roman" w:hAnsi="Times New Roman"/>
-          <w:sz w:val="24"/>
-          <w:lang w:val="da-DK"/>
-        </w:rPr>
-        <w:t>n</w:t>
-      </w:r>
-      <w:r>
-        <w:rPr>
-          <w:rFonts w:ascii="Times New Roman" w:hAnsi="Times New Roman"/>
-          <w:sz w:val="24"/>
-          <w:lang w:val="da-DK"/>
-        </w:rPr>
-        <w:t>. Forskelle på tur</w:t>
-      </w:r>
-      <w:r>
-        <w:rPr>
-          <w:rFonts w:ascii="Times New Roman" w:hAnsi="Times New Roman"/>
-          <w:sz w:val="24"/>
-          <w:lang w:val="da-DK"/>
-        </w:rPr>
-        <w:t>i</w:t>
-      </w:r>
-      <w:r>
-        <w:rPr>
-          <w:rFonts w:ascii="Times New Roman" w:hAnsi="Times New Roman"/>
-          <w:sz w:val="24"/>
-          <w:lang w:val="da-DK"/>
-        </w:rPr>
-        <w:t>ster kan blan</w:t>
-      </w:r>
-      <w:r>
-        <w:rPr>
-          <w:rFonts w:ascii="Times New Roman" w:hAnsi="Times New Roman"/>
-          <w:sz w:val="24"/>
-          <w:lang w:val="da-DK"/>
-        </w:rPr>
-        <w:t>d</w:t>
-      </w:r>
-      <w:r>
-        <w:rPr>
-          <w:rFonts w:ascii="Times New Roman" w:hAnsi="Times New Roman"/>
-          <w:sz w:val="24"/>
-          <w:lang w:val="da-DK"/>
-        </w:rPr>
-        <w:t xml:space="preserve">t andet </w:t>
-      </w:r>
-      <w:r>
-        <w:rPr>
-          <w:rFonts w:ascii="Times New Roman" w:hAnsi="Times New Roman"/>
-          <w:sz w:val="24"/>
-          <w:lang w:val="da-DK"/>
-        </w:rPr>
-        <w:t xml:space="preserve">identificeres på </w:t>
-      </w:r>
-      <w:r>
-        <w:rPr>
-          <w:rFonts w:ascii="Times New Roman" w:hAnsi="Times New Roman"/>
-          <w:sz w:val="24"/>
-          <w:lang w:val="da-DK"/>
-        </w:rPr>
-        <w:t xml:space="preserve">typen af ferie, årstiden ferien finder sted og eventuelt feriens formål. </w:t>
-      </w:r>
+        <w:t xml:space="preserve">”En person der rejser, typisk af fornøjelse”, dette er definitionen på en turist. Hvis et individ er på ferie, indland som udland, vil denne blive defineret som turist. Der er forskel på indland og udland, i det udlandet, især for os danskere, fører til et anderledes talende land, hvor vi typisk ikke er bekendte med deres kultur vedrørende attraktioner. Her skal vi bruge hjælpemidler til at finde rundt, hvis vi ønsker en planlagt ferie. Et scenarie kunne være, at en person </w:t>
+      </w:r>
+      <w:r>
+        <w:rPr>
+          <w:rFonts w:ascii="Times New Roman" w:hAnsi="Times New Roman"/>
+          <w:sz w:val="24"/>
+          <w:lang w:val="da-DK"/>
+        </w:rPr>
+        <w:t>tager til Venedig, og vil besøge Markuskirken, et museum og på restaurant et bestemt sted – dette skal vi bruge hjælp til, med mindre personen ønsker at vandre rundt og muligvis passere dem på vejen. En brochure, hjælp fra lokale eller turist-kontoret, en GPS-funktion, alt dette er hjælpemidler vi kan gøre brug af på vores ferie. At planlægge en ferie er vigtigt, da det giver overskud til andet.</w:t>
+      </w:r>
+      <w:bookmarkStart w:id="0" w:name="_GoBack"/>
+      <w:bookmarkEnd w:id="0"/>
     </w:p>
     <w:p>
       <w:pPr>
@@ -140,151 +70,71 @@
           <w:sz w:val="24"/>
           <w:lang w:val="da-DK"/>
         </w:rPr>
-        <w:t>Hvis der</w:t>
-      </w:r>
-      <w:r>
-        <w:rPr>
-          <w:rFonts w:ascii="Times New Roman" w:hAnsi="Times New Roman"/>
-          <w:sz w:val="24"/>
-          <w:lang w:val="da-DK"/>
-        </w:rPr>
-        <w:t xml:space="preserve"> tag</w:t>
-      </w:r>
-      <w:r>
-        <w:rPr>
-          <w:rFonts w:ascii="Times New Roman" w:hAnsi="Times New Roman"/>
-          <w:sz w:val="24"/>
-          <w:lang w:val="da-DK"/>
-        </w:rPr>
-        <w:t>es</w:t>
-      </w:r>
-      <w:r>
-        <w:rPr>
-          <w:rFonts w:ascii="Times New Roman" w:hAnsi="Times New Roman"/>
-          <w:sz w:val="24"/>
-          <w:lang w:val="da-DK"/>
-        </w:rPr>
-        <w:t xml:space="preserve"> udgangspunkt i feriens type</w:t>
-      </w:r>
-      <w:r>
-        <w:rPr>
-          <w:rFonts w:ascii="Times New Roman" w:hAnsi="Times New Roman"/>
-          <w:sz w:val="24"/>
-          <w:lang w:val="da-DK"/>
-        </w:rPr>
-        <w:t xml:space="preserve">, kan </w:t>
-      </w:r>
-      <w:r>
-        <w:rPr>
-          <w:rFonts w:ascii="Times New Roman" w:hAnsi="Times New Roman"/>
-          <w:sz w:val="24"/>
-          <w:lang w:val="da-DK"/>
-        </w:rPr>
-        <w:t>nogle af eksemplerne fra interessentanal</w:t>
-      </w:r>
-      <w:r>
-        <w:rPr>
-          <w:rFonts w:ascii="Times New Roman" w:hAnsi="Times New Roman"/>
-          <w:sz w:val="24"/>
-          <w:lang w:val="da-DK"/>
-        </w:rPr>
-        <w:t>y</w:t>
-      </w:r>
-      <w:r>
-        <w:rPr>
-          <w:rFonts w:ascii="Times New Roman" w:hAnsi="Times New Roman"/>
-          <w:sz w:val="24"/>
-          <w:lang w:val="da-DK"/>
-        </w:rPr>
-        <w:t>sen nævnes, så som badeferie og storbyferie. Herudover er der også andre former for ferier, som</w:t>
-      </w:r>
-      <w:r>
-        <w:rPr>
-          <w:rFonts w:ascii="Times New Roman" w:hAnsi="Times New Roman"/>
-          <w:sz w:val="24"/>
-          <w:lang w:val="da-DK"/>
-        </w:rPr>
-        <w:t xml:space="preserve"> aktiv fe</w:t>
-      </w:r>
-      <w:r>
-        <w:rPr>
-          <w:rFonts w:ascii="Times New Roman" w:hAnsi="Times New Roman"/>
-          <w:sz w:val="24"/>
-          <w:lang w:val="da-DK"/>
-        </w:rPr>
-        <w:t>rie med sport eller lignende, en</w:t>
-      </w:r>
-      <w:r>
-        <w:rPr>
-          <w:rFonts w:ascii="Times New Roman" w:hAnsi="Times New Roman"/>
-          <w:sz w:val="24"/>
-          <w:lang w:val="da-DK"/>
-        </w:rPr>
-        <w:t xml:space="preserve"> romanti</w:t>
-      </w:r>
-      <w:r>
-        <w:rPr>
-          <w:rFonts w:ascii="Times New Roman" w:hAnsi="Times New Roman"/>
-          <w:sz w:val="24"/>
-          <w:lang w:val="da-DK"/>
-        </w:rPr>
-        <w:t>sk ferie, familieferie og flere. D</w:t>
-      </w:r>
-      <w:r>
-        <w:rPr>
-          <w:rFonts w:ascii="Times New Roman" w:hAnsi="Times New Roman"/>
-          <w:sz w:val="24"/>
-          <w:lang w:val="da-DK"/>
-        </w:rPr>
-        <w:t xml:space="preserve">er </w:t>
-      </w:r>
-      <w:r>
-        <w:rPr>
-          <w:rFonts w:ascii="Times New Roman" w:hAnsi="Times New Roman"/>
-          <w:sz w:val="24"/>
-          <w:lang w:val="da-DK"/>
-        </w:rPr>
-        <w:t xml:space="preserve">skal </w:t>
-      </w:r>
-      <w:r>
-        <w:rPr>
-          <w:rFonts w:ascii="Times New Roman" w:hAnsi="Times New Roman"/>
-          <w:sz w:val="24"/>
-          <w:lang w:val="da-DK"/>
-        </w:rPr>
-        <w:t>tages hensyn til</w:t>
-      </w:r>
-      <w:r>
-        <w:rPr>
-          <w:rFonts w:ascii="Times New Roman" w:hAnsi="Times New Roman"/>
-          <w:sz w:val="24"/>
-          <w:lang w:val="da-DK"/>
-        </w:rPr>
-        <w:t xml:space="preserve"> dette</w:t>
-      </w:r>
-      <w:r>
-        <w:rPr>
-          <w:rFonts w:ascii="Times New Roman" w:hAnsi="Times New Roman"/>
-          <w:sz w:val="24"/>
-          <w:lang w:val="da-DK"/>
-        </w:rPr>
-        <w:t xml:space="preserve">, når der bliver bestemt, hvilken turist eller ferietype, der </w:t>
-      </w:r>
-      <w:r>
-        <w:rPr>
-          <w:rFonts w:ascii="Times New Roman" w:hAnsi="Times New Roman"/>
-          <w:sz w:val="24"/>
-          <w:lang w:val="da-DK"/>
-        </w:rPr>
-        <w:t xml:space="preserve">kan have gavn af en </w:t>
-      </w:r>
-      <w:r>
-        <w:rPr>
-          <w:rFonts w:ascii="Times New Roman" w:hAnsi="Times New Roman"/>
-          <w:sz w:val="24"/>
-          <w:lang w:val="da-DK"/>
-        </w:rPr>
-        <w:t xml:space="preserve">ruteplanlægning. </w:t>
+        <w:t xml:space="preserve">Der findes forskellige typer turister, som beskrevet i </w:t>
+      </w:r>
+      <w:r>
+        <w:rPr>
+          <w:rFonts w:ascii="Times New Roman" w:hAnsi="Times New Roman"/>
+          <w:sz w:val="24"/>
+          <w:lang w:val="da-DK"/>
+        </w:rPr>
+        <w:t>interessent</w:t>
+      </w:r>
+      <w:r>
+        <w:rPr>
+          <w:rFonts w:ascii="Times New Roman" w:hAnsi="Times New Roman"/>
+          <w:sz w:val="24"/>
+          <w:lang w:val="da-DK"/>
+        </w:rPr>
+        <w:t>analyse</w:t>
+      </w:r>
+      <w:r>
+        <w:rPr>
+          <w:rFonts w:ascii="Times New Roman" w:hAnsi="Times New Roman"/>
+          <w:sz w:val="24"/>
+          <w:lang w:val="da-DK"/>
+        </w:rPr>
+        <w:t>n</w:t>
+      </w:r>
+      <w:r>
+        <w:rPr>
+          <w:rFonts w:ascii="Times New Roman" w:hAnsi="Times New Roman"/>
+          <w:sz w:val="24"/>
+          <w:lang w:val="da-DK"/>
+        </w:rPr>
+        <w:t>. Forskelle på turister kan blan</w:t>
+      </w:r>
+      <w:r>
+        <w:rPr>
+          <w:rFonts w:ascii="Times New Roman" w:hAnsi="Times New Roman"/>
+          <w:sz w:val="24"/>
+          <w:lang w:val="da-DK"/>
+        </w:rPr>
+        <w:t>d</w:t>
+      </w:r>
+      <w:r>
+        <w:rPr>
+          <w:rFonts w:ascii="Times New Roman" w:hAnsi="Times New Roman"/>
+          <w:sz w:val="24"/>
+          <w:lang w:val="da-DK"/>
+        </w:rPr>
+        <w:t xml:space="preserve">t andet </w:t>
+      </w:r>
+      <w:r>
+        <w:rPr>
+          <w:rFonts w:ascii="Times New Roman" w:hAnsi="Times New Roman"/>
+          <w:sz w:val="24"/>
+          <w:lang w:val="da-DK"/>
+        </w:rPr>
+        <w:t xml:space="preserve">identificeres på </w:t>
+      </w:r>
+      <w:r>
+        <w:rPr>
+          <w:rFonts w:ascii="Times New Roman" w:hAnsi="Times New Roman"/>
+          <w:sz w:val="24"/>
+          <w:lang w:val="da-DK"/>
+        </w:rPr>
+        <w:t xml:space="preserve">typen af ferie, årstiden ferien finder sted og eventuelt feriens formål. </w:t>
       </w:r>
     </w:p>
     <w:p>
@@ -303,79 +153,135 @@
           <w:sz w:val="24"/>
           <w:lang w:val="da-DK"/>
         </w:rPr>
-        <w:t>For en turist på</w:t>
-      </w:r>
-      <w:r>
-        <w:rPr>
-          <w:rFonts w:ascii="Times New Roman" w:hAnsi="Times New Roman"/>
-          <w:sz w:val="24"/>
-          <w:lang w:val="da-DK"/>
-        </w:rPr>
-        <w:t xml:space="preserve"> badeferie, ville en ruteplanlægning typisk indeholde den hurtigste rute fra hotellet til stranden, en rute til restauranter i området </w:t>
-      </w:r>
-      <w:r>
-        <w:rPr>
-          <w:rFonts w:ascii="Times New Roman" w:hAnsi="Times New Roman"/>
-          <w:sz w:val="24"/>
-          <w:lang w:val="da-DK"/>
-        </w:rPr>
-        <w:t>og/</w:t>
-      </w:r>
-      <w:r>
-        <w:rPr>
-          <w:rFonts w:ascii="Times New Roman" w:hAnsi="Times New Roman"/>
-          <w:sz w:val="24"/>
-          <w:lang w:val="da-DK"/>
-        </w:rPr>
-        <w:t>eller en enkelt rute til at se att</w:t>
-      </w:r>
-      <w:r>
-        <w:rPr>
-          <w:rFonts w:ascii="Times New Roman" w:hAnsi="Times New Roman"/>
-          <w:sz w:val="24"/>
-          <w:lang w:val="da-DK"/>
-        </w:rPr>
-        <w:t>rakt</w:t>
-      </w:r>
-      <w:r>
-        <w:rPr>
-          <w:rFonts w:ascii="Times New Roman" w:hAnsi="Times New Roman"/>
-          <w:sz w:val="24"/>
-          <w:lang w:val="da-DK"/>
-        </w:rPr>
-        <w:t>i</w:t>
-      </w:r>
-      <w:r>
-        <w:rPr>
-          <w:rFonts w:ascii="Times New Roman" w:hAnsi="Times New Roman"/>
-          <w:sz w:val="24"/>
-          <w:lang w:val="da-DK"/>
-        </w:rPr>
-        <w:t>oner i nærheden. Denne form for</w:t>
-      </w:r>
-      <w:r>
-        <w:rPr>
-          <w:rFonts w:ascii="Times New Roman" w:hAnsi="Times New Roman"/>
-          <w:sz w:val="24"/>
-          <w:lang w:val="da-DK"/>
-        </w:rPr>
-        <w:t xml:space="preserve"> ferie vil typisk ikke kræve den store planlægning, hvis n</w:t>
-      </w:r>
-      <w:r>
-        <w:rPr>
-          <w:rFonts w:ascii="Times New Roman" w:hAnsi="Times New Roman"/>
-          <w:sz w:val="24"/>
-          <w:lang w:val="da-DK"/>
-        </w:rPr>
-        <w:t>o</w:t>
-      </w:r>
-      <w:r>
-        <w:rPr>
-          <w:rFonts w:ascii="Times New Roman" w:hAnsi="Times New Roman"/>
-          <w:sz w:val="24"/>
-          <w:lang w:val="da-DK"/>
-        </w:rPr>
-        <w:t>gen overhovedet.</w:t>
+        <w:t>Hvis der</w:t>
+      </w:r>
+      <w:r>
+        <w:rPr>
+          <w:rFonts w:ascii="Times New Roman" w:hAnsi="Times New Roman"/>
+          <w:sz w:val="24"/>
+          <w:lang w:val="da-DK"/>
+        </w:rPr>
+        <w:t xml:space="preserve"> tag</w:t>
+      </w:r>
+      <w:r>
+        <w:rPr>
+          <w:rFonts w:ascii="Times New Roman" w:hAnsi="Times New Roman"/>
+          <w:sz w:val="24"/>
+          <w:lang w:val="da-DK"/>
+        </w:rPr>
+        <w:t>es</w:t>
+      </w:r>
+      <w:r>
+        <w:rPr>
+          <w:rFonts w:ascii="Times New Roman" w:hAnsi="Times New Roman"/>
+          <w:sz w:val="24"/>
+          <w:lang w:val="da-DK"/>
+        </w:rPr>
+        <w:t xml:space="preserve"> udgangspunkt i feriens type</w:t>
+      </w:r>
+      <w:r>
+        <w:rPr>
+          <w:rFonts w:ascii="Times New Roman" w:hAnsi="Times New Roman"/>
+          <w:sz w:val="24"/>
+          <w:lang w:val="da-DK"/>
+        </w:rPr>
+        <w:t xml:space="preserve">, kan </w:t>
+      </w:r>
+      <w:r>
+        <w:rPr>
+          <w:rFonts w:ascii="Times New Roman" w:hAnsi="Times New Roman"/>
+          <w:sz w:val="24"/>
+          <w:lang w:val="da-DK"/>
+        </w:rPr>
+        <w:t>nogle af eksemplerne fra interessentanalysen nævnes, så som badeferie og storbyferie. Herudover er der også andre former for ferier, som</w:t>
+      </w:r>
+      <w:r>
+        <w:rPr>
+          <w:rFonts w:ascii="Times New Roman" w:hAnsi="Times New Roman"/>
+          <w:sz w:val="24"/>
+          <w:lang w:val="da-DK"/>
+        </w:rPr>
+        <w:t xml:space="preserve"> aktiv fe</w:t>
+      </w:r>
+      <w:r>
+        <w:rPr>
+          <w:rFonts w:ascii="Times New Roman" w:hAnsi="Times New Roman"/>
+          <w:sz w:val="24"/>
+          <w:lang w:val="da-DK"/>
+        </w:rPr>
+        <w:t>rie med sport eller lignende, en</w:t>
+      </w:r>
+      <w:r>
+        <w:rPr>
+          <w:rFonts w:ascii="Times New Roman" w:hAnsi="Times New Roman"/>
+          <w:sz w:val="24"/>
+          <w:lang w:val="da-DK"/>
+        </w:rPr>
+        <w:t xml:space="preserve"> romanti</w:t>
+      </w:r>
+      <w:r>
+        <w:rPr>
+          <w:rFonts w:ascii="Times New Roman" w:hAnsi="Times New Roman"/>
+          <w:sz w:val="24"/>
+          <w:lang w:val="da-DK"/>
+        </w:rPr>
+        <w:t>sk ferie, familieferie og flere. D</w:t>
+      </w:r>
+      <w:r>
+        <w:rPr>
+          <w:rFonts w:ascii="Times New Roman" w:hAnsi="Times New Roman"/>
+          <w:sz w:val="24"/>
+          <w:lang w:val="da-DK"/>
+        </w:rPr>
+        <w:t xml:space="preserve">er </w:t>
+      </w:r>
+      <w:r>
+        <w:rPr>
+          <w:rFonts w:ascii="Times New Roman" w:hAnsi="Times New Roman"/>
+          <w:sz w:val="24"/>
+          <w:lang w:val="da-DK"/>
+        </w:rPr>
+        <w:t xml:space="preserve">skal </w:t>
+      </w:r>
+      <w:r>
+        <w:rPr>
+          <w:rFonts w:ascii="Times New Roman" w:hAnsi="Times New Roman"/>
+          <w:sz w:val="24"/>
+          <w:lang w:val="da-DK"/>
+        </w:rPr>
+        <w:t>tages hensyn til</w:t>
+      </w:r>
+      <w:r>
+        <w:rPr>
+          <w:rFonts w:ascii="Times New Roman" w:hAnsi="Times New Roman"/>
+          <w:sz w:val="24"/>
+          <w:lang w:val="da-DK"/>
+        </w:rPr>
+        <w:t xml:space="preserve"> dette</w:t>
+      </w:r>
+      <w:r>
+        <w:rPr>
+          <w:rFonts w:ascii="Times New Roman" w:hAnsi="Times New Roman"/>
+          <w:sz w:val="24"/>
+          <w:lang w:val="da-DK"/>
+        </w:rPr>
+        <w:t xml:space="preserve">, når der bliver bestemt, hvilken turist eller ferietype, der </w:t>
+      </w:r>
+      <w:r>
+        <w:rPr>
+          <w:rFonts w:ascii="Times New Roman" w:hAnsi="Times New Roman"/>
+          <w:sz w:val="24"/>
+          <w:lang w:val="da-DK"/>
+        </w:rPr>
+        <w:t xml:space="preserve">kan have gavn af en </w:t>
+      </w:r>
+      <w:r>
+        <w:rPr>
+          <w:rFonts w:ascii="Times New Roman" w:hAnsi="Times New Roman"/>
+          <w:sz w:val="24"/>
+          <w:lang w:val="da-DK"/>
+        </w:rPr>
+        <w:t xml:space="preserve">ruteplanlægning. </w:t>
       </w:r>
     </w:p>
     <w:p>
@@ -394,6 +300,65 @@
           <w:sz w:val="24"/>
           <w:lang w:val="da-DK"/>
         </w:rPr>
+        <w:t>For en turist på</w:t>
+      </w:r>
+      <w:r>
+        <w:rPr>
+          <w:rFonts w:ascii="Times New Roman" w:hAnsi="Times New Roman"/>
+          <w:sz w:val="24"/>
+          <w:lang w:val="da-DK"/>
+        </w:rPr>
+        <w:t xml:space="preserve"> badeferie, ville en ruteplanlægning typisk indeholde den hurtigste rute fra hotellet til stranden, en rute til restauranter i området </w:t>
+      </w:r>
+      <w:r>
+        <w:rPr>
+          <w:rFonts w:ascii="Times New Roman" w:hAnsi="Times New Roman"/>
+          <w:sz w:val="24"/>
+          <w:lang w:val="da-DK"/>
+        </w:rPr>
+        <w:t>og/</w:t>
+      </w:r>
+      <w:r>
+        <w:rPr>
+          <w:rFonts w:ascii="Times New Roman" w:hAnsi="Times New Roman"/>
+          <w:sz w:val="24"/>
+          <w:lang w:val="da-DK"/>
+        </w:rPr>
+        <w:t>eller en enkelt rute til at se att</w:t>
+      </w:r>
+      <w:r>
+        <w:rPr>
+          <w:rFonts w:ascii="Times New Roman" w:hAnsi="Times New Roman"/>
+          <w:sz w:val="24"/>
+          <w:lang w:val="da-DK"/>
+        </w:rPr>
+        <w:t>raktioner i nærheden. Denne form for</w:t>
+      </w:r>
+      <w:r>
+        <w:rPr>
+          <w:rFonts w:ascii="Times New Roman" w:hAnsi="Times New Roman"/>
+          <w:sz w:val="24"/>
+          <w:lang w:val="da-DK"/>
+        </w:rPr>
+        <w:t xml:space="preserve"> ferie vil typisk ikke kræve den store planlægning, hvis nogen overhovedet.</w:t>
+      </w:r>
+    </w:p>
+    <w:p>
+      <w:pPr>
+        <w:spacing w:after="0"/>
+        <w:jc w:val="both"/>
+        <w:rPr>
+          <w:rFonts w:ascii="Times New Roman" w:hAnsi="Times New Roman"/>
+          <w:sz w:val="24"/>
+          <w:lang w:val="da-DK"/>
+        </w:rPr>
+      </w:pPr>
+      <w:r>
+        <w:rPr>
+          <w:rFonts w:ascii="Times New Roman" w:hAnsi="Times New Roman"/>
+          <w:sz w:val="24"/>
+          <w:lang w:val="da-DK"/>
+        </w:rPr>
         <w:t>E</w:t>
       </w:r>
       <w:r>
@@ -442,23 +407,7 @@
           <w:sz w:val="24"/>
           <w:lang w:val="da-DK"/>
         </w:rPr>
-        <w:t xml:space="preserve"> da det er sjæ</w:t>
-      </w:r>
-      <w:r>
-        <w:rPr>
-          <w:rFonts w:ascii="Times New Roman" w:hAnsi="Times New Roman"/>
-          <w:sz w:val="24"/>
-          <w:lang w:val="da-DK"/>
-        </w:rPr>
-        <w:t>l</w:t>
-      </w:r>
-      <w:r>
-        <w:rPr>
-          <w:rFonts w:ascii="Times New Roman" w:hAnsi="Times New Roman"/>
-          <w:sz w:val="24"/>
-          <w:lang w:val="da-DK"/>
-        </w:rPr>
-        <w:t>endt, at alle attraktioner er samlet i et sted</w:t>
+        <w:t xml:space="preserve"> da det er sjælendt, at alle attraktioner er samlet i et sted</w:t>
       </w:r>
       <w:r>
         <w:rPr>
@@ -490,23 +439,7 @@
           <w:sz w:val="24"/>
           <w:lang w:val="da-DK"/>
         </w:rPr>
-        <w:t xml:space="preserve"> en ferie til et sted, hvor tur</w:t>
-      </w:r>
-      <w:r>
-        <w:rPr>
-          <w:rFonts w:ascii="Times New Roman" w:hAnsi="Times New Roman"/>
-          <w:sz w:val="24"/>
-          <w:lang w:val="da-DK"/>
-        </w:rPr>
-        <w:t>i</w:t>
-      </w:r>
-      <w:r>
-        <w:rPr>
-          <w:rFonts w:ascii="Times New Roman" w:hAnsi="Times New Roman"/>
-          <w:sz w:val="24"/>
-          <w:lang w:val="da-DK"/>
-        </w:rPr>
-        <w:t>ster let kan fare vild</w:t>
+        <w:t xml:space="preserve"> en ferie til et sted, hvor turister let kan fare vild</w:t>
       </w:r>
       <w:r>
         <w:rPr>
@@ -586,23 +519,7 @@
           <w:sz w:val="24"/>
           <w:lang w:val="da-DK"/>
         </w:rPr>
-        <w:t xml:space="preserve"> fejl af gader, fare vild eller ikke kender placeri</w:t>
-      </w:r>
-      <w:r>
-        <w:rPr>
-          <w:rFonts w:ascii="Times New Roman" w:hAnsi="Times New Roman"/>
-          <w:sz w:val="24"/>
-          <w:lang w:val="da-DK"/>
-        </w:rPr>
-        <w:t>n</w:t>
-      </w:r>
-      <w:r>
-        <w:rPr>
-          <w:rFonts w:ascii="Times New Roman" w:hAnsi="Times New Roman"/>
-          <w:sz w:val="24"/>
-          <w:lang w:val="da-DK"/>
-        </w:rPr>
-        <w:t xml:space="preserve">gen af alle </w:t>
+        <w:t xml:space="preserve"> fejl af gader, fare vild eller ikke kender placeringen af alle </w:t>
       </w:r>
       <w:r>
         <w:rPr>
@@ -618,23 +535,7 @@
           <w:sz w:val="24"/>
           <w:lang w:val="da-DK"/>
         </w:rPr>
-        <w:t xml:space="preserve"> attraktioner der kunne v</w:t>
-      </w:r>
-      <w:r>
-        <w:rPr>
-          <w:rFonts w:ascii="Times New Roman" w:hAnsi="Times New Roman"/>
-          <w:sz w:val="24"/>
-          <w:lang w:val="da-DK"/>
-        </w:rPr>
-        <w:t>æ</w:t>
-      </w:r>
-      <w:r>
-        <w:rPr>
-          <w:rFonts w:ascii="Times New Roman" w:hAnsi="Times New Roman"/>
-          <w:sz w:val="24"/>
-          <w:lang w:val="da-DK"/>
-        </w:rPr>
-        <w:t xml:space="preserve">re i </w:t>
+        <w:t xml:space="preserve"> attraktioner der kunne være i </w:t>
       </w:r>
       <w:r>
         <w:rPr>
@@ -652,8 +553,6 @@
         </w:rPr>
         <w:t>byen.</w:t>
       </w:r>
-      <w:bookmarkStart w:id="0" w:name="_GoBack"/>
-      <w:bookmarkEnd w:id="0"/>
     </w:p>
     <w:p>
       <w:pPr>
@@ -701,7 +600,7 @@
       </w:pPr>
     </w:pPrDefault>
   </w:docDefaults>
-  <w:latentStyles w:defLockedState="0" w:defUIPriority="99" w:defSemiHidden="1" w:defUnhideWhenUsed="1" w:defQFormat="0" w:count="276">
+  <w:latentStyles w:defLockedState="0" w:defUIPriority="99" w:defSemiHidden="1" w:defUnhideWhenUsed="1" w:defQFormat="0" w:count="267">
     <w:lsdException w:name="Normal" w:semiHidden="0" w:uiPriority="0" w:unhideWhenUsed="0" w:qFormat="1"/>
     <w:lsdException w:name="heading 1" w:semiHidden="0" w:uiPriority="9" w:unhideWhenUsed="0" w:qFormat="1"/>
     <w:lsdException w:name="heading 2" w:uiPriority="9" w:qFormat="1"/>
@@ -875,7 +774,7 @@
 </file>
 
 <file path=word/stylesWithEffects.xml><?xml version="1.0" encoding="utf-8"?>
-<w:styles xmlns:wpc="http://schemas.microsoft.com/office/word/2010/wordprocessingCanvas" xmlns:mo="http://schemas.microsoft.com/office/mac/office/2008/main" xmlns:mc="http://schemas.openxmlformats.org/markup-compatibility/2006" xmlns:mv="urn:schemas-microsoft-com:mac:vml" xmlns:o="urn:schemas-microsoft-com:office:office" xmlns:r="http://schemas.openxmlformats.org/officeDocument/2006/relationships" xmlns:m="http://schemas.openxmlformats.org/officeDocument/2006/math" xmlns:v="urn:schemas-microsoft-com:vml" xmlns:wp14="http://schemas.microsoft.com/office/word/2010/wordprocessingDrawing" xmlns:wp="http://schemas.openxmlformats.org/drawingml/2006/wordprocessingDrawing" xmlns:w10="urn:schemas-microsoft-com:office:word" xmlns:w="http://schemas.openxmlformats.org/wordprocessingml/2006/main" xmlns:w14="http://schemas.microsoft.com/office/word/2010/wordml" xmlns:wpg="http://schemas.microsoft.com/office/word/2010/wordprocessingGroup" xmlns:wpi="http://schemas.microsoft.com/office/word/2010/wordprocessingInk" xmlns:wne="http://schemas.microsoft.com/office/word/2006/wordml" xmlns:wps="http://schemas.microsoft.com/office/word/2010/wordprocessingShape" mc:Ignorable="w14 wp14">
+<w:styles xmlns:wpc="http://schemas.microsoft.com/office/word/2010/wordprocessingCanvas" xmlns:mc="http://schemas.openxmlformats.org/markup-compatibility/2006" xmlns:o="urn:schemas-microsoft-com:office:office" xmlns:r="http://schemas.openxmlformats.org/officeDocument/2006/relationships" xmlns:m="http://schemas.openxmlformats.org/officeDocument/2006/math" xmlns:v="urn:schemas-microsoft-com:vml" xmlns:wp14="http://schemas.microsoft.com/office/word/2010/wordprocessingDrawing" xmlns:wp="http://schemas.openxmlformats.org/drawingml/2006/wordprocessingDrawing" xmlns:w10="urn:schemas-microsoft-com:office:word" xmlns:w="http://schemas.openxmlformats.org/wordprocessingml/2006/main" xmlns:w14="http://schemas.microsoft.com/office/word/2010/wordml" xmlns:wpg="http://schemas.microsoft.com/office/word/2010/wordprocessingGroup" xmlns:wpi="http://schemas.microsoft.com/office/word/2010/wordprocessingInk" xmlns:wne="http://schemas.microsoft.com/office/word/2006/wordml" xmlns:wps="http://schemas.microsoft.com/office/word/2010/wordprocessingShape" mc:Ignorable="w14 wp14">
   <w:docDefaults>
     <w:rPrDefault>
       <w:rPr>
@@ -891,7 +790,7 @@
       </w:pPr>
     </w:pPrDefault>
   </w:docDefaults>
-  <w:latentStyles w:defLockedState="0" w:defUIPriority="99" w:defSemiHidden="1" w:defUnhideWhenUsed="1" w:defQFormat="0" w:count="276">
+  <w:latentStyles w:defLockedState="0" w:defUIPriority="99" w:defSemiHidden="1" w:defUnhideWhenUsed="1" w:defQFormat="0" w:count="267">
     <w:lsdException w:name="Normal" w:semiHidden="0" w:uiPriority="0" w:unhideWhenUsed="0" w:qFormat="1"/>
     <w:lsdException w:name="heading 1" w:semiHidden="0" w:uiPriority="9" w:unhideWhenUsed="0" w:qFormat="1"/>
     <w:lsdException w:name="heading 2" w:uiPriority="9" w:qFormat="1"/>
@@ -1354,7 +1253,7 @@
 </file>
 
 <file path=customXml/itemProps1.xml><?xml version="1.0" encoding="utf-8"?>
-<ds:datastoreItem xmlns:ds="http://schemas.openxmlformats.org/officeDocument/2006/customXml" ds:itemID="{DDF926AC-5AD6-C54F-BA29-6365CA733586}">
+<ds:datastoreItem xmlns:ds="http://schemas.openxmlformats.org/officeDocument/2006/customXml" ds:itemID="{7B2219E3-7B7E-4B1E-9BA1-06B99597242D}">
   <ds:schemaRefs>
     <ds:schemaRef ds:uri="http://schemas.openxmlformats.org/officeDocument/2006/bibliography"/>
   </ds:schemaRefs>

</xml_diff>